<commit_message>
Submitted week 1 DQs
</commit_message>
<xml_diff>
--- a/week1_dir/DQ1_dir/ELangit_week1_DQ1.docx
+++ b/week1_dir/DQ1_dir/ELangit_week1_DQ1.docx
@@ -28,10 +28,34 @@
         <w:t>. All that is required is a computer or smart phone and Internet access.</w:t>
       </w:r>
       <w:r>
-        <w:t xml:space="preserve"> However, there are still some tasks that I do not rely on Internet access for, such as getting a haircut. However, I predict that more and more businesses such as these will create an online presence allowing customers the convenience of booking appointments online.</w:t>
-      </w:r>
-      <w:r>
-        <w:t xml:space="preserve"> I base this on the fact that the number of Internet users has increased from only 0.4% of the world population to approximately 40.7% today (Internet World Stats, 2014)</w:t>
+        <w:t xml:space="preserve"> T</w:t>
+      </w:r>
+      <w:r>
+        <w:t>here are still</w:t>
+      </w:r>
+      <w:r>
+        <w:t xml:space="preserve"> however</w:t>
+      </w:r>
+      <w:r>
+        <w:t>,</w:t>
+      </w:r>
+      <w:r>
+        <w:t xml:space="preserve"> some tasks that I do not rely on Internet access for, such as getting a haircut. However, I predict that more and more businesses such as these will create an online presence allowing customers the convenience of booking appointments online.</w:t>
+      </w:r>
+      <w:r>
+        <w:t xml:space="preserve"> I base this on the fact that the number of Internet users has increased from only 0.4% </w:t>
+      </w:r>
+      <w:r>
+        <w:t xml:space="preserve">in 1995 </w:t>
+      </w:r>
+      <w:r>
+        <w:t>of the world population</w:t>
+      </w:r>
+      <w:r>
+        <w:t>,</w:t>
+      </w:r>
+      <w:r>
+        <w:t xml:space="preserve"> to approximately 40.7% today (Internet World Stats, 2014)</w:t>
       </w:r>
       <w:r>
         <w:t xml:space="preserve">. This trend will continue, placing more pressure on businesses to have an online presence to </w:t>
@@ -40,7 +64,10 @@
         <w:t>survive.</w:t>
       </w:r>
       <w:r>
-        <w:t xml:space="preserve"> This increase in convenience that this trend will undoubtedly cause will hopefully translate into an increase in time being available for leisure or productivity.</w:t>
+        <w:t xml:space="preserve"> The</w:t>
+      </w:r>
+      <w:r>
+        <w:t xml:space="preserve"> increase in convenience that this trend will undoubtedly cause will hopefully translate into an increase in time being available for leisure or productivity.</w:t>
       </w:r>
     </w:p>
     <w:p/>
@@ -52,7 +79,13 @@
         <w:t xml:space="preserve">With more and more businesses advertising online, competition for customers has increased. </w:t>
       </w:r>
       <w:r>
-        <w:t>This competition has resulted in cost of goods going down, and customer service improving.</w:t>
+        <w:t xml:space="preserve">This competition has resulted in </w:t>
+      </w:r>
+      <w:r>
+        <w:t xml:space="preserve">the </w:t>
+      </w:r>
+      <w:r>
+        <w:t>cost of goods going down, and customer service improving.</w:t>
       </w:r>
       <w:r>
         <w:t xml:space="preserve"> Businesses are not only competing for customers, but employees as well. </w:t>
@@ -82,7 +115,15 @@
         <w:t>In order to take advantage of the Internet’s advantages, one must sacrifice a certain amount of privacy.</w:t>
       </w:r>
       <w:r>
-        <w:t xml:space="preserve"> For example, the transportation service Lyft not only requires a Facebook account, but also permitting them to access it (USA Today, 2013).</w:t>
+        <w:t xml:space="preserve"> For example, the transportation service </w:t>
+      </w:r>
+      <w:proofErr w:type="spellStart"/>
+      <w:r>
+        <w:t>Lyft</w:t>
+      </w:r>
+      <w:proofErr w:type="spellEnd"/>
+      <w:r>
+        <w:t xml:space="preserve"> not only requires a Facebook account, but also permitting them to access it (USA Today, 2013).</w:t>
       </w:r>
       <w:r>
         <w:t xml:space="preserve"> Companies such as Amazon store customers shopping and browsing history, partially in an effort to better market products that have a higher probability of being purchased. </w:t>
@@ -91,7 +132,27 @@
         <w:t xml:space="preserve">However, this has concerned privacy advocates for good reasons. </w:t>
       </w:r>
       <w:r>
-        <w:t>A famous example here in the United States is that the retail chain target was able to predict that high school girl was pregnant based on purchases she made at their store, and mailed coupons for baby supplies to her house. Unfortunately, this was the method in which her father discovered her pregnancy (Duhigg, 2012).</w:t>
+        <w:t>A famous example here in the United S</w:t>
+      </w:r>
+      <w:r>
+        <w:t>tates is that the retail chain T</w:t>
+      </w:r>
+      <w:r>
+        <w:t>arget was able to predict that</w:t>
+      </w:r>
+      <w:r>
+        <w:t xml:space="preserve"> a</w:t>
+      </w:r>
+      <w:r>
+        <w:t xml:space="preserve"> high school girl was pregnant based on purchases she made at their store, and mailed coupons for baby supplies to her house. Unfortunately, this was the method in which her father discovered her pregnancy (</w:t>
+      </w:r>
+      <w:proofErr w:type="spellStart"/>
+      <w:r>
+        <w:t>Duhigg</w:t>
+      </w:r>
+      <w:proofErr w:type="spellEnd"/>
+      <w:r>
+        <w:t>, 2012).</w:t>
       </w:r>
     </w:p>
     <w:p/>
@@ -103,7 +164,12 @@
         <w:t>finance</w:t>
       </w:r>
       <w:r>
-        <w:t xml:space="preserve">, while privacy will continue to </w:t>
+        <w:t xml:space="preserve">, while privacy </w:t>
+      </w:r>
+      <w:bookmarkStart w:id="0" w:name="_GoBack"/>
+      <w:bookmarkEnd w:id="0"/>
+      <w:r>
+        <w:t xml:space="preserve">will continue to </w:t>
       </w:r>
       <w:r>
         <w:lastRenderedPageBreak/>
@@ -113,12 +179,10 @@
         <w:t xml:space="preserve"> This decrease in privacy </w:t>
       </w:r>
       <w:r>
-        <w:t>may force many people to decide for themselves what the correct balance is between convenience and privacy.</w:t>
-      </w:r>
-      <w:bookmarkStart w:id="0" w:name="_GoBack"/>
-      <w:bookmarkEnd w:id="0"/>
-      <w:r>
-        <w:t xml:space="preserve"> </w:t>
+        <w:t>may force many people to decide for themselves what the correct balance is b</w:t>
+      </w:r>
+      <w:r>
+        <w:t>etween convenience and privacy.</w:t>
       </w:r>
     </w:p>
     <w:p/>
@@ -129,8 +193,14 @@
     </w:p>
     <w:p/>
     <w:p>
-      <w:r>
-        <w:t>Duhigg, C. (2012) ‘</w:t>
+      <w:proofErr w:type="spellStart"/>
+      <w:proofErr w:type="gramStart"/>
+      <w:r>
+        <w:t>Duhigg</w:t>
+      </w:r>
+      <w:proofErr w:type="spellEnd"/>
+      <w:r>
+        <w:t>, C. (2012) ‘</w:t>
       </w:r>
       <w:r>
         <w:t>How Companies Learn Your Secrets</w:t>
@@ -145,9 +215,13 @@
         <w:t xml:space="preserve">The New York Times </w:t>
       </w:r>
       <w:r>
-        <w:t xml:space="preserve">[Online]. Available from: </w:t>
-      </w:r>
-      <w:hyperlink r:id="rId5" w:history="1">
+        <w:t>[Online].</w:t>
+      </w:r>
+      <w:proofErr w:type="gramEnd"/>
+      <w:r>
+        <w:t xml:space="preserve"> Available from: </w:t>
+      </w:r>
+      <w:hyperlink r:id="rId7" w:history="1">
         <w:r>
           <w:rPr>
             <w:rStyle w:val="Hyperlink"/>
@@ -161,6 +235,7 @@
     </w:p>
     <w:p/>
     <w:p>
+      <w:proofErr w:type="gramStart"/>
       <w:r>
         <w:t xml:space="preserve">Internet World Stats (2014) </w:t>
       </w:r>
@@ -171,9 +246,13 @@
         <w:t xml:space="preserve">Internet Growth Statistics </w:t>
       </w:r>
       <w:r>
-        <w:t xml:space="preserve">[Online]. Available from: </w:t>
-      </w:r>
-      <w:hyperlink r:id="rId6" w:history="1">
+        <w:t>[Online].</w:t>
+      </w:r>
+      <w:proofErr w:type="gramEnd"/>
+      <w:r>
+        <w:t xml:space="preserve"> Available from: </w:t>
+      </w:r>
+      <w:hyperlink r:id="rId8" w:history="1">
         <w:r>
           <w:rPr>
             <w:rStyle w:val="Hyperlink"/>
@@ -187,6 +266,7 @@
     </w:p>
     <w:p/>
     <w:p>
+      <w:proofErr w:type="gramStart"/>
       <w:r>
         <w:t xml:space="preserve">USA Today (2014) </w:t>
       </w:r>
@@ -197,9 +277,13 @@
         <w:t xml:space="preserve">Ride-Hailing Apps Over New Way Around Town </w:t>
       </w:r>
       <w:r>
-        <w:t xml:space="preserve">[Online]. Available from: </w:t>
-      </w:r>
-      <w:hyperlink r:id="rId7" w:history="1">
+        <w:t>[Online].</w:t>
+      </w:r>
+      <w:proofErr w:type="gramEnd"/>
+      <w:r>
+        <w:t xml:space="preserve"> Available from: </w:t>
+      </w:r>
+      <w:hyperlink r:id="rId9" w:history="1">
         <w:r>
           <w:rPr>
             <w:rStyle w:val="Hyperlink"/>
@@ -213,6 +297,7 @@
     </w:p>
     <w:p/>
     <w:sectPr>
+      <w:headerReference w:type="default" r:id="rId10"/>
       <w:pgSz w:w="12240" w:h="15840"/>
       <w:pgMar w:top="1440" w:right="1800" w:bottom="1440" w:left="1800" w:header="720" w:footer="720" w:gutter="0"/>
       <w:cols w:space="720"/>
@@ -220,6 +305,69 @@
     </w:sectPr>
   </w:body>
 </w:document>
+</file>
+
+<file path=word/endnotes.xml><?xml version="1.0" encoding="utf-8"?>
+<w:endnotes xmlns:wpc="http://schemas.microsoft.com/office/word/2010/wordprocessingCanvas" xmlns:mo="http://schemas.microsoft.com/office/mac/office/2008/main" xmlns:mc="http://schemas.openxmlformats.org/markup-compatibility/2006" xmlns:mv="urn:schemas-microsoft-com:mac:vml" xmlns:o="urn:schemas-microsoft-com:office:office" xmlns:r="http://schemas.openxmlformats.org/officeDocument/2006/relationships" xmlns:m="http://schemas.openxmlformats.org/officeDocument/2006/math" xmlns:v="urn:schemas-microsoft-com:vml" xmlns:wp14="http://schemas.microsoft.com/office/word/2010/wordprocessingDrawing" xmlns:wp="http://schemas.openxmlformats.org/drawingml/2006/wordprocessingDrawing" xmlns:w10="urn:schemas-microsoft-com:office:word" xmlns:w="http://schemas.openxmlformats.org/wordprocessingml/2006/main" xmlns:w14="http://schemas.microsoft.com/office/word/2010/wordml" xmlns:wpg="http://schemas.microsoft.com/office/word/2010/wordprocessingGroup" xmlns:wpi="http://schemas.microsoft.com/office/word/2010/wordprocessingInk" xmlns:wne="http://schemas.microsoft.com/office/word/2006/wordml" xmlns:wps="http://schemas.microsoft.com/office/word/2010/wordprocessingShape" mc:Ignorable="w14 wp14">
+  <w:endnote w:type="separator" w:id="-1">
+    <w:p>
+      <w:r>
+        <w:separator/>
+      </w:r>
+    </w:p>
+  </w:endnote>
+  <w:endnote w:type="continuationSeparator" w:id="0">
+    <w:p>
+      <w:r>
+        <w:continuationSeparator/>
+      </w:r>
+    </w:p>
+  </w:endnote>
+</w:endnotes>
+</file>
+
+<file path=word/footnotes.xml><?xml version="1.0" encoding="utf-8"?>
+<w:footnotes xmlns:wpc="http://schemas.microsoft.com/office/word/2010/wordprocessingCanvas" xmlns:mo="http://schemas.microsoft.com/office/mac/office/2008/main" xmlns:mc="http://schemas.openxmlformats.org/markup-compatibility/2006" xmlns:mv="urn:schemas-microsoft-com:mac:vml" xmlns:o="urn:schemas-microsoft-com:office:office" xmlns:r="http://schemas.openxmlformats.org/officeDocument/2006/relationships" xmlns:m="http://schemas.openxmlformats.org/officeDocument/2006/math" xmlns:v="urn:schemas-microsoft-com:vml" xmlns:wp14="http://schemas.microsoft.com/office/word/2010/wordprocessingDrawing" xmlns:wp="http://schemas.openxmlformats.org/drawingml/2006/wordprocessingDrawing" xmlns:w10="urn:schemas-microsoft-com:office:word" xmlns:w="http://schemas.openxmlformats.org/wordprocessingml/2006/main" xmlns:w14="http://schemas.microsoft.com/office/word/2010/wordml" xmlns:wpg="http://schemas.microsoft.com/office/word/2010/wordprocessingGroup" xmlns:wpi="http://schemas.microsoft.com/office/word/2010/wordprocessingInk" xmlns:wne="http://schemas.microsoft.com/office/word/2006/wordml" xmlns:wps="http://schemas.microsoft.com/office/word/2010/wordprocessingShape" mc:Ignorable="w14 wp14">
+  <w:footnote w:type="separator" w:id="-1">
+    <w:p>
+      <w:r>
+        <w:separator/>
+      </w:r>
+    </w:p>
+  </w:footnote>
+  <w:footnote w:type="continuationSeparator" w:id="0">
+    <w:p>
+      <w:r>
+        <w:continuationSeparator/>
+      </w:r>
+    </w:p>
+  </w:footnote>
+</w:footnotes>
+</file>
+
+<file path=word/header1.xml><?xml version="1.0" encoding="utf-8"?>
+<w:hdr xmlns:wpc="http://schemas.microsoft.com/office/word/2010/wordprocessingCanvas" xmlns:mo="http://schemas.microsoft.com/office/mac/office/2008/main" xmlns:mc="http://schemas.openxmlformats.org/markup-compatibility/2006" xmlns:mv="urn:schemas-microsoft-com:mac:vml" xmlns:o="urn:schemas-microsoft-com:office:office" xmlns:r="http://schemas.openxmlformats.org/officeDocument/2006/relationships" xmlns:m="http://schemas.openxmlformats.org/officeDocument/2006/math" xmlns:v="urn:schemas-microsoft-com:vml" xmlns:wp14="http://schemas.microsoft.com/office/word/2010/wordprocessingDrawing" xmlns:wp="http://schemas.openxmlformats.org/drawingml/2006/wordprocessingDrawing" xmlns:w10="urn:schemas-microsoft-com:office:word" xmlns:w="http://schemas.openxmlformats.org/wordprocessingml/2006/main" xmlns:w14="http://schemas.microsoft.com/office/word/2010/wordml" xmlns:wpg="http://schemas.microsoft.com/office/word/2010/wordprocessingGroup" xmlns:wpi="http://schemas.microsoft.com/office/word/2010/wordprocessingInk" xmlns:wne="http://schemas.microsoft.com/office/word/2006/wordml" xmlns:wps="http://schemas.microsoft.com/office/word/2010/wordprocessingShape" mc:Ignorable="w14 wp14">
+  <w:p>
+    <w:pPr>
+      <w:pStyle w:val="Header"/>
+    </w:pPr>
+    <w:r>
+      <w:t xml:space="preserve">Emanuel </w:t>
+    </w:r>
+    <w:proofErr w:type="spellStart"/>
+    <w:r>
+      <w:t>Langit</w:t>
+    </w:r>
+    <w:proofErr w:type="spellEnd"/>
+    <w:r>
+      <w:tab/>
+    </w:r>
+    <w:r>
+      <w:tab/>
+      <w:t>Week 1 DQ1</w:t>
+    </w:r>
+  </w:p>
+</w:hdr>
 </file>
 
 <file path=word/styles.xml><?xml version="1.0" encoding="utf-8"?>
@@ -415,6 +563,48 @@
       <w:color w:val="0000FF" w:themeColor="hyperlink"/>
       <w:u w:val="single"/>
     </w:rPr>
+  </w:style>
+  <w:style w:type="paragraph" w:styleId="Header">
+    <w:name w:val="header"/>
+    <w:basedOn w:val="Normal"/>
+    <w:link w:val="HeaderChar"/>
+    <w:uiPriority w:val="99"/>
+    <w:unhideWhenUsed/>
+    <w:rsid w:val="007016F4"/>
+    <w:pPr>
+      <w:tabs>
+        <w:tab w:val="center" w:pos="4320"/>
+        <w:tab w:val="right" w:pos="8640"/>
+      </w:tabs>
+    </w:pPr>
+  </w:style>
+  <w:style w:type="character" w:customStyle="1" w:styleId="HeaderChar">
+    <w:name w:val="Header Char"/>
+    <w:basedOn w:val="DefaultParagraphFont"/>
+    <w:link w:val="Header"/>
+    <w:uiPriority w:val="99"/>
+    <w:rsid w:val="007016F4"/>
+  </w:style>
+  <w:style w:type="paragraph" w:styleId="Footer">
+    <w:name w:val="footer"/>
+    <w:basedOn w:val="Normal"/>
+    <w:link w:val="FooterChar"/>
+    <w:uiPriority w:val="99"/>
+    <w:unhideWhenUsed/>
+    <w:rsid w:val="007016F4"/>
+    <w:pPr>
+      <w:tabs>
+        <w:tab w:val="center" w:pos="4320"/>
+        <w:tab w:val="right" w:pos="8640"/>
+      </w:tabs>
+    </w:pPr>
+  </w:style>
+  <w:style w:type="character" w:customStyle="1" w:styleId="FooterChar">
+    <w:name w:val="Footer Char"/>
+    <w:basedOn w:val="DefaultParagraphFont"/>
+    <w:link w:val="Footer"/>
+    <w:uiPriority w:val="99"/>
+    <w:rsid w:val="007016F4"/>
   </w:style>
 </w:styles>
 </file>
@@ -612,6 +802,48 @@
       <w:color w:val="0000FF" w:themeColor="hyperlink"/>
       <w:u w:val="single"/>
     </w:rPr>
+  </w:style>
+  <w:style w:type="paragraph" w:styleId="Header">
+    <w:name w:val="header"/>
+    <w:basedOn w:val="Normal"/>
+    <w:link w:val="HeaderChar"/>
+    <w:uiPriority w:val="99"/>
+    <w:unhideWhenUsed/>
+    <w:rsid w:val="007016F4"/>
+    <w:pPr>
+      <w:tabs>
+        <w:tab w:val="center" w:pos="4320"/>
+        <w:tab w:val="right" w:pos="8640"/>
+      </w:tabs>
+    </w:pPr>
+  </w:style>
+  <w:style w:type="character" w:customStyle="1" w:styleId="HeaderChar">
+    <w:name w:val="Header Char"/>
+    <w:basedOn w:val="DefaultParagraphFont"/>
+    <w:link w:val="Header"/>
+    <w:uiPriority w:val="99"/>
+    <w:rsid w:val="007016F4"/>
+  </w:style>
+  <w:style w:type="paragraph" w:styleId="Footer">
+    <w:name w:val="footer"/>
+    <w:basedOn w:val="Normal"/>
+    <w:link w:val="FooterChar"/>
+    <w:uiPriority w:val="99"/>
+    <w:unhideWhenUsed/>
+    <w:rsid w:val="007016F4"/>
+    <w:pPr>
+      <w:tabs>
+        <w:tab w:val="center" w:pos="4320"/>
+        <w:tab w:val="right" w:pos="8640"/>
+      </w:tabs>
+    </w:pPr>
+  </w:style>
+  <w:style w:type="character" w:customStyle="1" w:styleId="FooterChar">
+    <w:name w:val="Footer Char"/>
+    <w:basedOn w:val="DefaultParagraphFont"/>
+    <w:link w:val="Footer"/>
+    <w:uiPriority w:val="99"/>
+    <w:rsid w:val="007016F4"/>
   </w:style>
 </w:styles>
 </file>

</xml_diff>